<commit_message>
finalized for capstone presentation
</commit_message>
<xml_diff>
--- a/Reports/Technique Reports/Chapter 2 - Bollinger Bands.docx
+++ b/Reports/Technique Reports/Chapter 2 - Bollinger Bands.docx
@@ -109,65 +109,25 @@
           <w:sz w:val="32"/>
           <w:szCs w:val="32"/>
         </w:rPr>
-        <w:t xml:space="preserve">Evaluating Success of </w:t>
-      </w:r>
-      <w:r>
+        <w:t>Evaluating Success of Technical Analysis Investment Strategies</w:t>
+      </w:r>
+    </w:p>
+    <w:p>
+      <w:pPr>
+        <w:jc w:val="center"/>
         <w:rPr>
           <w:rFonts w:ascii="Times New Roman" w:hAnsi="Times New Roman" w:cs="Times New Roman"/>
           <w:sz w:val="32"/>
           <w:szCs w:val="32"/>
         </w:rPr>
-        <w:t>Technical Analysis</w:t>
-      </w:r>
+      </w:pPr>
       <w:r>
         <w:rPr>
           <w:rFonts w:ascii="Times New Roman" w:hAnsi="Times New Roman" w:cs="Times New Roman"/>
           <w:sz w:val="32"/>
           <w:szCs w:val="32"/>
         </w:rPr>
-        <w:t xml:space="preserve"> Investment Strategies</w:t>
-      </w:r>
-    </w:p>
-    <w:p>
-      <w:pPr>
-        <w:jc w:val="center"/>
-        <w:rPr>
-          <w:rFonts w:ascii="Times New Roman" w:hAnsi="Times New Roman" w:cs="Times New Roman"/>
-          <w:sz w:val="32"/>
-          <w:szCs w:val="32"/>
-        </w:rPr>
-      </w:pPr>
-      <w:r>
-        <w:rPr>
-          <w:rFonts w:ascii="Times New Roman" w:hAnsi="Times New Roman" w:cs="Times New Roman"/>
-          <w:sz w:val="32"/>
-          <w:szCs w:val="32"/>
-        </w:rPr>
-        <w:t xml:space="preserve">Chapter </w:t>
-      </w:r>
-      <w:r>
-        <w:rPr>
-          <w:rFonts w:ascii="Times New Roman" w:hAnsi="Times New Roman" w:cs="Times New Roman"/>
-          <w:sz w:val="32"/>
-          <w:szCs w:val="32"/>
-        </w:rPr>
-        <w:t>2</w:t>
-      </w:r>
-      <w:r>
-        <w:rPr>
-          <w:rFonts w:ascii="Times New Roman" w:hAnsi="Times New Roman" w:cs="Times New Roman"/>
-          <w:sz w:val="32"/>
-          <w:szCs w:val="32"/>
-        </w:rPr>
-        <w:t xml:space="preserve">: </w:t>
-      </w:r>
-      <w:r>
-        <w:rPr>
-          <w:rFonts w:ascii="Times New Roman" w:hAnsi="Times New Roman" w:cs="Times New Roman"/>
-          <w:sz w:val="32"/>
-          <w:szCs w:val="32"/>
-        </w:rPr>
-        <w:t>Bollinger Bands</w:t>
+        <w:t>Chapter 2: Bollinger Bands</w:t>
       </w:r>
     </w:p>
     <w:p>
@@ -399,17 +359,31 @@
         </w:rPr>
       </w:pPr>
     </w:p>
-    <w:p/>
-    <w:p/>
-    <w:p>
-      <w:pPr>
-        <w:rPr>
-          <w:b/>
-          <w:bCs/>
-        </w:rPr>
-      </w:pPr>
-      <w:r>
-        <w:rPr>
+    <w:p>
+      <w:pPr>
+        <w:rPr>
+          <w:rFonts w:ascii="Times New Roman" w:hAnsi="Times New Roman" w:cs="Times New Roman"/>
+        </w:rPr>
+      </w:pPr>
+    </w:p>
+    <w:p>
+      <w:pPr>
+        <w:rPr>
+          <w:rFonts w:ascii="Times New Roman" w:hAnsi="Times New Roman" w:cs="Times New Roman"/>
+        </w:rPr>
+      </w:pPr>
+    </w:p>
+    <w:p>
+      <w:pPr>
+        <w:rPr>
+          <w:rFonts w:ascii="Times New Roman" w:hAnsi="Times New Roman" w:cs="Times New Roman"/>
+          <w:b/>
+          <w:bCs/>
+        </w:rPr>
+      </w:pPr>
+      <w:r>
+        <w:rPr>
+          <w:rFonts w:ascii="Times New Roman" w:hAnsi="Times New Roman" w:cs="Times New Roman"/>
           <w:b/>
           <w:bCs/>
         </w:rPr>
@@ -418,75 +392,163 @@
       </w:r>
     </w:p>
     <w:p>
-      <w:r>
+      <w:pPr>
+        <w:rPr>
+          <w:rFonts w:ascii="Times New Roman" w:hAnsi="Times New Roman" w:cs="Times New Roman"/>
+        </w:rPr>
+      </w:pPr>
+      <w:r>
+        <w:rPr>
+          <w:rFonts w:ascii="Times New Roman" w:hAnsi="Times New Roman" w:cs="Times New Roman"/>
+        </w:rPr>
         <w:t>The Bollinger Bands Investment technique is a popular technical analysis tool created by John Bollinger in the 1980's. They measure market volatility and utilize moving averages to understand whether a stock is overbought (price is high) or oversold (price is low). This can be used to create buy and sell signals which can be used by themselves or a part of more elaborate trading techniques in which they give insight into the price of the stock. Bollinger Band technique creates the following parameters:</w:t>
       </w:r>
     </w:p>
     <w:p>
-      <w:r>
+      <w:pPr>
+        <w:rPr>
+          <w:rFonts w:ascii="Times New Roman" w:hAnsi="Times New Roman" w:cs="Times New Roman"/>
+        </w:rPr>
+      </w:pPr>
+      <w:r>
+        <w:rPr>
+          <w:rFonts w:ascii="Times New Roman" w:hAnsi="Times New Roman" w:cs="Times New Roman"/>
+        </w:rPr>
         <w:t xml:space="preserve">- Middle band: The </w:t>
       </w:r>
       <w:proofErr w:type="gramStart"/>
       <w:r>
+        <w:rPr>
+          <w:rFonts w:ascii="Times New Roman" w:hAnsi="Times New Roman" w:cs="Times New Roman"/>
+        </w:rPr>
         <w:t>20 day</w:t>
       </w:r>
       <w:proofErr w:type="gramEnd"/>
       <w:r>
+        <w:rPr>
+          <w:rFonts w:ascii="Times New Roman" w:hAnsi="Times New Roman" w:cs="Times New Roman"/>
+        </w:rPr>
         <w:t xml:space="preserve"> moving average</w:t>
       </w:r>
     </w:p>
     <w:p>
-      <w:r>
+      <w:pPr>
+        <w:rPr>
+          <w:rFonts w:ascii="Times New Roman" w:hAnsi="Times New Roman" w:cs="Times New Roman"/>
+        </w:rPr>
+      </w:pPr>
+      <w:r>
+        <w:rPr>
+          <w:rFonts w:ascii="Times New Roman" w:hAnsi="Times New Roman" w:cs="Times New Roman"/>
+        </w:rPr>
         <w:t xml:space="preserve">- Upper band: The </w:t>
       </w:r>
       <w:proofErr w:type="gramStart"/>
       <w:r>
+        <w:rPr>
+          <w:rFonts w:ascii="Times New Roman" w:hAnsi="Times New Roman" w:cs="Times New Roman"/>
+        </w:rPr>
         <w:t>20 day</w:t>
       </w:r>
       <w:proofErr w:type="gramEnd"/>
       <w:r>
+        <w:rPr>
+          <w:rFonts w:ascii="Times New Roman" w:hAnsi="Times New Roman" w:cs="Times New Roman"/>
+        </w:rPr>
         <w:t xml:space="preserve"> moving average plus 2 standard deviations of the current moving average</w:t>
       </w:r>
     </w:p>
     <w:p>
-      <w:r>
+      <w:pPr>
+        <w:rPr>
+          <w:rFonts w:ascii="Times New Roman" w:hAnsi="Times New Roman" w:cs="Times New Roman"/>
+        </w:rPr>
+      </w:pPr>
+      <w:r>
+        <w:rPr>
+          <w:rFonts w:ascii="Times New Roman" w:hAnsi="Times New Roman" w:cs="Times New Roman"/>
+        </w:rPr>
         <w:t xml:space="preserve">- Lower band: The </w:t>
       </w:r>
       <w:proofErr w:type="gramStart"/>
       <w:r>
+        <w:rPr>
+          <w:rFonts w:ascii="Times New Roman" w:hAnsi="Times New Roman" w:cs="Times New Roman"/>
+        </w:rPr>
         <w:t>20 day</w:t>
       </w:r>
       <w:proofErr w:type="gramEnd"/>
       <w:r>
+        <w:rPr>
+          <w:rFonts w:ascii="Times New Roman" w:hAnsi="Times New Roman" w:cs="Times New Roman"/>
+        </w:rPr>
         <w:t xml:space="preserve"> moving average minus 2 standard deviations of the current moving average</w:t>
       </w:r>
     </w:p>
-    <w:p/>
-    <w:p>
-      <w:r>
+    <w:p>
+      <w:pPr>
+        <w:rPr>
+          <w:rFonts w:ascii="Times New Roman" w:hAnsi="Times New Roman" w:cs="Times New Roman"/>
+        </w:rPr>
+      </w:pPr>
+    </w:p>
+    <w:p>
+      <w:pPr>
+        <w:rPr>
+          <w:rFonts w:ascii="Times New Roman" w:hAnsi="Times New Roman" w:cs="Times New Roman"/>
+        </w:rPr>
+      </w:pPr>
+      <w:r>
+        <w:rPr>
+          <w:rFonts w:ascii="Times New Roman" w:hAnsi="Times New Roman" w:cs="Times New Roman"/>
+        </w:rPr>
         <w:t xml:space="preserve">Bollinger Bands assume a weak confidence for the truth of the efficient market hypothesis which states that each stock is the exact representation of all market data. This would imply that </w:t>
       </w:r>
       <w:proofErr w:type="gramStart"/>
       <w:r>
+        <w:rPr>
+          <w:rFonts w:ascii="Times New Roman" w:hAnsi="Times New Roman" w:cs="Times New Roman"/>
+        </w:rPr>
         <w:t>under</w:t>
       </w:r>
       <w:proofErr w:type="gramEnd"/>
       <w:r>
+        <w:rPr>
+          <w:rFonts w:ascii="Times New Roman" w:hAnsi="Times New Roman" w:cs="Times New Roman"/>
+        </w:rPr>
         <w:t xml:space="preserve"> or </w:t>
       </w:r>
       <w:proofErr w:type="spellStart"/>
       <w:r>
+        <w:rPr>
+          <w:rFonts w:ascii="Times New Roman" w:hAnsi="Times New Roman" w:cs="Times New Roman"/>
+        </w:rPr>
         <w:t>over valued</w:t>
       </w:r>
       <w:proofErr w:type="spellEnd"/>
       <w:r>
+        <w:rPr>
+          <w:rFonts w:ascii="Times New Roman" w:hAnsi="Times New Roman" w:cs="Times New Roman"/>
+        </w:rPr>
         <w:t xml:space="preserve"> stocks do not exist and Bollinger Bands would be deemed as a futile investment strategy.</w:t>
       </w:r>
     </w:p>
-    <w:p/>
-    <w:p>
-      <w:r>
-        <w:rPr>
+    <w:p>
+      <w:pPr>
+        <w:rPr>
+          <w:rFonts w:ascii="Times New Roman" w:hAnsi="Times New Roman" w:cs="Times New Roman"/>
+        </w:rPr>
+      </w:pPr>
+    </w:p>
+    <w:p>
+      <w:pPr>
+        <w:rPr>
+          <w:rFonts w:ascii="Times New Roman" w:hAnsi="Times New Roman" w:cs="Times New Roman"/>
+        </w:rPr>
+      </w:pPr>
+      <w:r>
+        <w:rPr>
+          <w:rFonts w:ascii="Times New Roman" w:hAnsi="Times New Roman" w:cs="Times New Roman"/>
           <w:noProof/>
         </w:rPr>
         <w:drawing>
@@ -535,70 +597,144 @@
     <w:p>
       <w:pPr>
         <w:rPr>
-          <w:i/>
-          <w:iCs/>
-        </w:rPr>
-      </w:pPr>
-    </w:p>
-    <w:p>
-      <w:pPr>
-        <w:rPr>
-          <w:i/>
-          <w:iCs/>
-        </w:rPr>
-      </w:pPr>
-      <w:r>
-        <w:rPr>
+          <w:rFonts w:ascii="Times New Roman" w:hAnsi="Times New Roman" w:cs="Times New Roman"/>
+          <w:i/>
+          <w:iCs/>
+        </w:rPr>
+      </w:pPr>
+    </w:p>
+    <w:p>
+      <w:pPr>
+        <w:rPr>
+          <w:rFonts w:ascii="Times New Roman" w:hAnsi="Times New Roman" w:cs="Times New Roman"/>
+          <w:i/>
+          <w:iCs/>
+        </w:rPr>
+      </w:pPr>
+      <w:r>
+        <w:rPr>
+          <w:rFonts w:ascii="Times New Roman" w:hAnsi="Times New Roman" w:cs="Times New Roman"/>
           <w:i/>
           <w:iCs/>
         </w:rPr>
         <w:t>Image 1: Example of Buy/Sell Signals from Bollinger Bands Investment Strategy</w:t>
       </w:r>
     </w:p>
-    <w:p/>
-    <w:p/>
-    <w:p/>
-    <w:p/>
-    <w:p>
-      <w:r>
-        <w:rPr>
-          <w:b/>
-          <w:bCs/>
+    <w:p>
+      <w:pPr>
+        <w:rPr>
+          <w:rFonts w:ascii="Times New Roman" w:hAnsi="Times New Roman" w:cs="Times New Roman"/>
+        </w:rPr>
+      </w:pPr>
+    </w:p>
+    <w:p>
+      <w:pPr>
+        <w:rPr>
+          <w:rFonts w:ascii="Times New Roman" w:hAnsi="Times New Roman" w:cs="Times New Roman"/>
+        </w:rPr>
+      </w:pPr>
+    </w:p>
+    <w:p>
+      <w:pPr>
+        <w:rPr>
+          <w:rFonts w:ascii="Times New Roman" w:hAnsi="Times New Roman" w:cs="Times New Roman"/>
+        </w:rPr>
+      </w:pPr>
+    </w:p>
+    <w:p>
+      <w:pPr>
+        <w:rPr>
+          <w:rFonts w:ascii="Times New Roman" w:hAnsi="Times New Roman" w:cs="Times New Roman"/>
+        </w:rPr>
+      </w:pPr>
+    </w:p>
+    <w:p>
+      <w:pPr>
+        <w:rPr>
+          <w:rFonts w:ascii="Times New Roman" w:hAnsi="Times New Roman" w:cs="Times New Roman"/>
+        </w:rPr>
+      </w:pPr>
+      <w:r>
+        <w:rPr>
+          <w:rFonts w:ascii="Times New Roman" w:hAnsi="Times New Roman" w:cs="Times New Roman"/>
+          <w:b/>
+          <w:bCs/>
+        </w:rPr>
+        <w:t>Parameters</w:t>
+      </w:r>
+    </w:p>
+    <w:p>
+      <w:pPr>
+        <w:rPr>
+          <w:rFonts w:ascii="Times New Roman" w:hAnsi="Times New Roman" w:cs="Times New Roman"/>
+        </w:rPr>
+      </w:pPr>
+      <w:r>
+        <w:rPr>
+          <w:rFonts w:ascii="Times New Roman" w:hAnsi="Times New Roman" w:cs="Times New Roman"/>
         </w:rPr>
         <w:lastRenderedPageBreak/>
-        <w:t>Parameters</w:t>
-      </w:r>
-    </w:p>
-    <w:p>
-      <w:r>
         <w:t xml:space="preserve">Bollinger </w:t>
       </w:r>
       <w:r>
+        <w:rPr>
+          <w:rFonts w:ascii="Times New Roman" w:hAnsi="Times New Roman" w:cs="Times New Roman"/>
+        </w:rPr>
         <w:t xml:space="preserve">Bands are made up of two parameters which can be adjusted to return different </w:t>
       </w:r>
       <w:r>
+        <w:rPr>
+          <w:rFonts w:ascii="Times New Roman" w:hAnsi="Times New Roman" w:cs="Times New Roman"/>
+        </w:rPr>
         <w:t>buy/sell actions</w:t>
       </w:r>
       <w:r>
+        <w:rPr>
+          <w:rFonts w:ascii="Times New Roman" w:hAnsi="Times New Roman" w:cs="Times New Roman"/>
+        </w:rPr>
         <w:t xml:space="preserve">. They are made up of a rolling average </w:t>
       </w:r>
       <w:r>
+        <w:rPr>
+          <w:rFonts w:ascii="Times New Roman" w:hAnsi="Times New Roman" w:cs="Times New Roman"/>
+        </w:rPr>
         <w:t>and standard deviations of that rolling average. John Bollinger suggested a default of 20 rolling average and 2 standard deviations, this will be used as the base model.</w:t>
       </w:r>
     </w:p>
-    <w:p/>
-    <w:p>
-      <w:r>
+    <w:p>
+      <w:pPr>
+        <w:rPr>
+          <w:rFonts w:ascii="Times New Roman" w:hAnsi="Times New Roman" w:cs="Times New Roman"/>
+        </w:rPr>
+      </w:pPr>
+    </w:p>
+    <w:p>
+      <w:pPr>
+        <w:rPr>
+          <w:rFonts w:ascii="Times New Roman" w:hAnsi="Times New Roman" w:cs="Times New Roman"/>
+        </w:rPr>
+      </w:pPr>
+      <w:r>
+        <w:rPr>
+          <w:rFonts w:ascii="Times New Roman" w:hAnsi="Times New Roman" w:cs="Times New Roman"/>
+        </w:rPr>
         <w:fldChar w:fldCharType="begin"/>
       </w:r>
       <w:r>
+        <w:rPr>
+          <w:rFonts w:ascii="Times New Roman" w:hAnsi="Times New Roman" w:cs="Times New Roman"/>
+        </w:rPr>
         <w:instrText xml:space="preserve"> INCLUDEPICTURE "https://www.alpharithms.com/wp-content/uploads/1565/bollinger-bands-formula.jpg" \* MERGEFORMATINET </w:instrText>
       </w:r>
       <w:r>
+        <w:rPr>
+          <w:rFonts w:ascii="Times New Roman" w:hAnsi="Times New Roman" w:cs="Times New Roman"/>
+        </w:rPr>
         <w:fldChar w:fldCharType="separate"/>
       </w:r>
       <w:r>
         <w:rPr>
+          <w:rFonts w:ascii="Times New Roman" w:hAnsi="Times New Roman" w:cs="Times New Roman"/>
           <w:noProof/>
         </w:rPr>
         <w:drawing>
@@ -651,13 +787,28 @@
         </w:drawing>
       </w:r>
       <w:r>
+        <w:rPr>
+          <w:rFonts w:ascii="Times New Roman" w:hAnsi="Times New Roman" w:cs="Times New Roman"/>
+        </w:rPr>
         <w:fldChar w:fldCharType="end"/>
       </w:r>
     </w:p>
-    <w:p/>
-    <w:p>
-      <w:r>
-        <w:rPr>
+    <w:p>
+      <w:pPr>
+        <w:rPr>
+          <w:rFonts w:ascii="Times New Roman" w:hAnsi="Times New Roman" w:cs="Times New Roman"/>
+        </w:rPr>
+      </w:pPr>
+    </w:p>
+    <w:p>
+      <w:pPr>
+        <w:rPr>
+          <w:rFonts w:ascii="Times New Roman" w:hAnsi="Times New Roman" w:cs="Times New Roman"/>
+        </w:rPr>
+      </w:pPr>
+      <w:r>
+        <w:rPr>
+          <w:rFonts w:ascii="Times New Roman" w:hAnsi="Times New Roman" w:cs="Times New Roman"/>
           <w:b/>
           <w:bCs/>
         </w:rPr>
@@ -665,22 +816,44 @@
       </w:r>
     </w:p>
     <w:p>
-      <w:r>
+      <w:pPr>
+        <w:rPr>
+          <w:rFonts w:ascii="Times New Roman" w:hAnsi="Times New Roman" w:cs="Times New Roman"/>
+        </w:rPr>
+      </w:pPr>
+      <w:r>
+        <w:rPr>
+          <w:rFonts w:ascii="Times New Roman" w:hAnsi="Times New Roman" w:cs="Times New Roman"/>
+        </w:rPr>
         <w:t>A buy signal is triggered whenever the rolling average falls below the lower band and a sell signal is triggered whenever the rolling averages rises above the upper band.</w:t>
       </w:r>
     </w:p>
     <w:p>
-      <w:r>
+      <w:pPr>
+        <w:rPr>
+          <w:rFonts w:ascii="Times New Roman" w:hAnsi="Times New Roman" w:cs="Times New Roman"/>
+        </w:rPr>
+      </w:pPr>
+      <w:r>
+        <w:rPr>
+          <w:rFonts w:ascii="Times New Roman" w:hAnsi="Times New Roman" w:cs="Times New Roman"/>
+        </w:rPr>
         <w:t>From the above example it creates the following signals.</w:t>
       </w:r>
     </w:p>
     <w:p>
-      <w:r>
-        <w:rPr>
+      <w:pPr>
+        <w:rPr>
+          <w:rFonts w:ascii="Times New Roman" w:hAnsi="Times New Roman" w:cs="Times New Roman"/>
+        </w:rPr>
+      </w:pPr>
+      <w:r>
+        <w:rPr>
+          <w:rFonts w:ascii="Times New Roman" w:hAnsi="Times New Roman" w:cs="Times New Roman"/>
           <w:noProof/>
         </w:rPr>
         <w:drawing>
-          <wp:inline distT="0" distB="0" distL="0" distR="0" wp14:anchorId="2469AC35" wp14:editId="725E9185">
+          <wp:inline distT="0" distB="0" distL="0" distR="0" wp14:anchorId="2469AC35" wp14:editId="5BCBFB9C">
             <wp:extent cx="2516986" cy="2374232"/>
             <wp:effectExtent l="0" t="0" r="0" b="1270"/>
             <wp:docPr id="682743736" name="Picture 2" descr="A screen shot of a computer&#10;&#10;Description automatically generated"/>
@@ -722,25 +895,84 @@
         </w:drawing>
       </w:r>
     </w:p>
-    <w:p/>
-    <w:p>
-      <w:r>
-        <w:rPr>
+    <w:p>
+      <w:pPr>
+        <w:rPr>
+          <w:rFonts w:ascii="Times New Roman" w:hAnsi="Times New Roman" w:cs="Times New Roman"/>
+        </w:rPr>
+      </w:pPr>
+    </w:p>
+    <w:p>
+      <w:pPr>
+        <w:rPr>
+          <w:rFonts w:ascii="Times New Roman" w:hAnsi="Times New Roman" w:cs="Times New Roman"/>
+        </w:rPr>
+      </w:pPr>
+      <w:r>
+        <w:rPr>
+          <w:rFonts w:ascii="Times New Roman" w:hAnsi="Times New Roman" w:cs="Times New Roman"/>
           <w:i/>
           <w:iCs/>
         </w:rPr>
         <w:t>Table 1: Table of buy/sell actions for XLV healthcare sector ETF during a trough</w:t>
       </w:r>
     </w:p>
-    <w:p/>
-    <w:p>
-      <w:r>
+    <w:p>
+      <w:pPr>
+        <w:rPr>
+          <w:rFonts w:ascii="Times New Roman" w:hAnsi="Times New Roman" w:cs="Times New Roman"/>
+        </w:rPr>
+      </w:pPr>
+    </w:p>
+    <w:p>
+      <w:pPr>
+        <w:rPr>
+          <w:rFonts w:ascii="Times New Roman" w:hAnsi="Times New Roman" w:cs="Times New Roman"/>
+        </w:rPr>
+      </w:pPr>
+      <w:r>
+        <w:rPr>
+          <w:rFonts w:ascii="Times New Roman" w:hAnsi="Times New Roman" w:cs="Times New Roman"/>
+        </w:rPr>
         <w:t>Observe that signals usually come in intervals where there seems to be a strength towards the buy or the sell signal, based on the number of times the same signal has taken place.</w:t>
       </w:r>
     </w:p>
     <w:p>
-      <w:r>
-        <w:rPr>
+      <w:pPr>
+        <w:rPr>
+          <w:rFonts w:ascii="Times New Roman" w:hAnsi="Times New Roman" w:cs="Times New Roman"/>
+          <w:b/>
+          <w:bCs/>
+        </w:rPr>
+      </w:pPr>
+    </w:p>
+    <w:p>
+      <w:pPr>
+        <w:rPr>
+          <w:rFonts w:ascii="Times New Roman" w:hAnsi="Times New Roman" w:cs="Times New Roman"/>
+          <w:b/>
+          <w:bCs/>
+        </w:rPr>
+      </w:pPr>
+    </w:p>
+    <w:p>
+      <w:pPr>
+        <w:rPr>
+          <w:rFonts w:ascii="Times New Roman" w:hAnsi="Times New Roman" w:cs="Times New Roman"/>
+          <w:b/>
+          <w:bCs/>
+        </w:rPr>
+      </w:pPr>
+    </w:p>
+    <w:p>
+      <w:pPr>
+        <w:rPr>
+          <w:rFonts w:ascii="Times New Roman" w:hAnsi="Times New Roman" w:cs="Times New Roman"/>
+        </w:rPr>
+      </w:pPr>
+      <w:r>
+        <w:rPr>
+          <w:rFonts w:ascii="Times New Roman" w:hAnsi="Times New Roman" w:cs="Times New Roman"/>
           <w:b/>
           <w:bCs/>
         </w:rPr>
@@ -750,6 +982,7 @@
       <w:proofErr w:type="spellStart"/>
       <w:r>
         <w:rPr>
+          <w:rFonts w:ascii="Times New Roman" w:hAnsi="Times New Roman" w:cs="Times New Roman"/>
           <w:b/>
           <w:bCs/>
         </w:rPr>
@@ -758,63 +991,110 @@
       <w:proofErr w:type="spellEnd"/>
     </w:p>
     <w:p>
-      <w:r>
+      <w:pPr>
+        <w:rPr>
+          <w:rFonts w:ascii="Times New Roman" w:hAnsi="Times New Roman" w:cs="Times New Roman"/>
+        </w:rPr>
+      </w:pPr>
+      <w:r>
+        <w:rPr>
+          <w:rFonts w:ascii="Times New Roman" w:hAnsi="Times New Roman" w:cs="Times New Roman"/>
+        </w:rPr>
         <w:t xml:space="preserve">As there are multiple buy and sell signals these are </w:t>
       </w:r>
       <w:r>
+        <w:rPr>
+          <w:rFonts w:ascii="Times New Roman" w:hAnsi="Times New Roman" w:cs="Times New Roman"/>
+        </w:rPr>
         <w:t>algorithmically</w:t>
       </w:r>
       <w:r>
+        <w:rPr>
+          <w:rFonts w:ascii="Times New Roman" w:hAnsi="Times New Roman" w:cs="Times New Roman"/>
+        </w:rPr>
         <w:t xml:space="preserve"> created actions that will not change per day. For </w:t>
       </w:r>
       <w:proofErr w:type="gramStart"/>
       <w:r>
+        <w:rPr>
+          <w:rFonts w:ascii="Times New Roman" w:hAnsi="Times New Roman" w:cs="Times New Roman"/>
+        </w:rPr>
         <w:t>example</w:t>
       </w:r>
       <w:proofErr w:type="gramEnd"/>
       <w:r>
+        <w:rPr>
+          <w:rFonts w:ascii="Times New Roman" w:hAnsi="Times New Roman" w:cs="Times New Roman"/>
+        </w:rPr>
         <w:t xml:space="preserve"> in </w:t>
       </w:r>
       <w:r>
         <w:rPr>
+          <w:rFonts w:ascii="Times New Roman" w:hAnsi="Times New Roman" w:cs="Times New Roman"/>
           <w:i/>
           <w:iCs/>
         </w:rPr>
         <w:t xml:space="preserve">table 1 </w:t>
       </w:r>
       <w:r>
+        <w:rPr>
+          <w:rFonts w:ascii="Times New Roman" w:hAnsi="Times New Roman" w:cs="Times New Roman"/>
+        </w:rPr>
         <w:t xml:space="preserve">there is a buy signal on 2008-11-21 which will never change but the time period in which the investments can take place will. This allows for stochastic </w:t>
       </w:r>
       <w:proofErr w:type="spellStart"/>
       <w:r>
+        <w:rPr>
+          <w:rFonts w:ascii="Times New Roman" w:hAnsi="Times New Roman" w:cs="Times New Roman"/>
+        </w:rPr>
         <w:t>modeling</w:t>
       </w:r>
       <w:proofErr w:type="spellEnd"/>
       <w:r>
+        <w:rPr>
+          <w:rFonts w:ascii="Times New Roman" w:hAnsi="Times New Roman" w:cs="Times New Roman"/>
+        </w:rPr>
         <w:t xml:space="preserve"> during different time periods to get a distribution of expected returns.</w:t>
       </w:r>
       <w:r>
+        <w:rPr>
+          <w:rFonts w:ascii="Times New Roman" w:hAnsi="Times New Roman" w:cs="Times New Roman"/>
+        </w:rPr>
         <w:t xml:space="preserve"> The purchases and sales will pull from the cash balance and stock balance respectively. This allows for an accurate representation of what investing with that </w:t>
       </w:r>
       <w:proofErr w:type="gramStart"/>
       <w:r>
+        <w:rPr>
+          <w:rFonts w:ascii="Times New Roman" w:hAnsi="Times New Roman" w:cs="Times New Roman"/>
+        </w:rPr>
         <w:t>particular method</w:t>
       </w:r>
       <w:proofErr w:type="gramEnd"/>
       <w:r>
+        <w:rPr>
+          <w:rFonts w:ascii="Times New Roman" w:hAnsi="Times New Roman" w:cs="Times New Roman"/>
+        </w:rPr>
         <w:t xml:space="preserve"> could see return.</w:t>
       </w:r>
     </w:p>
-    <w:p/>
-    <w:p>
-      <w:pPr>
-        <w:rPr>
-          <w:b/>
-          <w:bCs/>
-        </w:rPr>
-      </w:pPr>
-      <w:r>
-        <w:rPr>
+    <w:p>
+      <w:pPr>
+        <w:rPr>
+          <w:rFonts w:ascii="Times New Roman" w:hAnsi="Times New Roman" w:cs="Times New Roman"/>
+        </w:rPr>
+      </w:pPr>
+    </w:p>
+    <w:p>
+      <w:pPr>
+        <w:rPr>
+          <w:rFonts w:ascii="Times New Roman" w:hAnsi="Times New Roman" w:cs="Times New Roman"/>
+          <w:b/>
+          <w:bCs/>
+        </w:rPr>
+      </w:pPr>
+      <w:r>
+        <w:rPr>
+          <w:rFonts w:ascii="Times New Roman" w:hAnsi="Times New Roman" w:cs="Times New Roman"/>
           <w:b/>
           <w:bCs/>
         </w:rPr>
@@ -822,36 +1102,64 @@
       </w:r>
     </w:p>
     <w:p>
-      <w:r>
+      <w:pPr>
+        <w:rPr>
+          <w:rFonts w:ascii="Times New Roman" w:hAnsi="Times New Roman" w:cs="Times New Roman"/>
+        </w:rPr>
+      </w:pPr>
+      <w:r>
+        <w:rPr>
+          <w:rFonts w:ascii="Times New Roman" w:hAnsi="Times New Roman" w:cs="Times New Roman"/>
+        </w:rPr>
         <w:t xml:space="preserve">The amount to buy/sell will be standard across technical analysis techniques. There will be a 20% purchase of the cash balance and a 20% sale of the stock balance when there is a respective buy/sell action. This should allow for multiple buy and sell periods in a row without creating a very small cash balance or a </w:t>
       </w:r>
       <w:proofErr w:type="spellStart"/>
       <w:r>
+        <w:rPr>
+          <w:rFonts w:ascii="Times New Roman" w:hAnsi="Times New Roman" w:cs="Times New Roman"/>
+        </w:rPr>
         <w:t>ver</w:t>
       </w:r>
       <w:proofErr w:type="spellEnd"/>
       <w:r>
+        <w:rPr>
+          <w:rFonts w:ascii="Times New Roman" w:hAnsi="Times New Roman" w:cs="Times New Roman"/>
+        </w:rPr>
         <w:t xml:space="preserve"> small stock balance. The downside is that it puts a greater emphasis on the beginning days of the investment period. However, with the stochastic </w:t>
       </w:r>
       <w:proofErr w:type="spellStart"/>
       <w:r>
+        <w:rPr>
+          <w:rFonts w:ascii="Times New Roman" w:hAnsi="Times New Roman" w:cs="Times New Roman"/>
+        </w:rPr>
         <w:t>modeling</w:t>
       </w:r>
       <w:proofErr w:type="spellEnd"/>
       <w:r>
+        <w:rPr>
+          <w:rFonts w:ascii="Times New Roman" w:hAnsi="Times New Roman" w:cs="Times New Roman"/>
+        </w:rPr>
         <w:t xml:space="preserve"> of different days it should reduce the impact of this on understanding technical analysis techniques.</w:t>
       </w:r>
     </w:p>
-    <w:p/>
-    <w:p>
-      <w:pPr>
-        <w:rPr>
-          <w:b/>
-          <w:bCs/>
-        </w:rPr>
-      </w:pPr>
-      <w:r>
-        <w:rPr>
+    <w:p>
+      <w:pPr>
+        <w:rPr>
+          <w:rFonts w:ascii="Times New Roman" w:hAnsi="Times New Roman" w:cs="Times New Roman"/>
+        </w:rPr>
+      </w:pPr>
+    </w:p>
+    <w:p>
+      <w:pPr>
+        <w:rPr>
+          <w:rFonts w:ascii="Times New Roman" w:hAnsi="Times New Roman" w:cs="Times New Roman"/>
+          <w:b/>
+          <w:bCs/>
+        </w:rPr>
+      </w:pPr>
+      <w:r>
+        <w:rPr>
+          <w:rFonts w:ascii="Times New Roman" w:hAnsi="Times New Roman" w:cs="Times New Roman"/>
           <w:b/>
           <w:bCs/>
         </w:rPr>
@@ -859,14 +1167,34 @@
       </w:r>
     </w:p>
     <w:p>
-      <w:r>
+      <w:pPr>
+        <w:rPr>
+          <w:rFonts w:ascii="Times New Roman" w:hAnsi="Times New Roman" w:cs="Times New Roman"/>
+        </w:rPr>
+      </w:pPr>
+      <w:r>
+        <w:rPr>
+          <w:rFonts w:ascii="Times New Roman" w:hAnsi="Times New Roman" w:cs="Times New Roman"/>
+        </w:rPr>
         <w:t>This balance is going to be set at $100 for the investment period. Whenever there is a buy signal it will pull from this amount. A sell signal will add cash to the balance this relationship should allow for a true representation of stock investing.</w:t>
       </w:r>
     </w:p>
-    <w:p/>
-    <w:p>
-      <w:r>
-        <w:rPr>
+    <w:p>
+      <w:pPr>
+        <w:rPr>
+          <w:rFonts w:ascii="Times New Roman" w:hAnsi="Times New Roman" w:cs="Times New Roman"/>
+        </w:rPr>
+      </w:pPr>
+    </w:p>
+    <w:p>
+      <w:pPr>
+        <w:rPr>
+          <w:rFonts w:ascii="Times New Roman" w:hAnsi="Times New Roman" w:cs="Times New Roman"/>
+        </w:rPr>
+      </w:pPr>
+      <w:r>
+        <w:rPr>
+          <w:rFonts w:ascii="Times New Roman" w:hAnsi="Times New Roman" w:cs="Times New Roman"/>
           <w:b/>
           <w:bCs/>
         </w:rPr>
@@ -874,14 +1202,34 @@
       </w:r>
     </w:p>
     <w:p>
-      <w:r>
+      <w:pPr>
+        <w:rPr>
+          <w:rFonts w:ascii="Times New Roman" w:hAnsi="Times New Roman" w:cs="Times New Roman"/>
+        </w:rPr>
+      </w:pPr>
+      <w:r>
+        <w:rPr>
+          <w:rFonts w:ascii="Times New Roman" w:hAnsi="Times New Roman" w:cs="Times New Roman"/>
+        </w:rPr>
         <w:t>This is set at $0, representing investing in stocks purely based on the signals of the technical analysis. There will be times where incorporating the initial balance of stocks can used in testing as it will represent a buy/hold with a technical analysis strategy.</w:t>
       </w:r>
     </w:p>
-    <w:p/>
-    <w:p>
-      <w:r>
-        <w:rPr>
+    <w:p>
+      <w:pPr>
+        <w:rPr>
+          <w:rFonts w:ascii="Times New Roman" w:hAnsi="Times New Roman" w:cs="Times New Roman"/>
+        </w:rPr>
+      </w:pPr>
+    </w:p>
+    <w:p>
+      <w:pPr>
+        <w:rPr>
+          <w:rFonts w:ascii="Times New Roman" w:hAnsi="Times New Roman" w:cs="Times New Roman"/>
+        </w:rPr>
+      </w:pPr>
+      <w:r>
+        <w:rPr>
+          <w:rFonts w:ascii="Times New Roman" w:hAnsi="Times New Roman" w:cs="Times New Roman"/>
           <w:b/>
           <w:bCs/>
         </w:rPr>
@@ -889,26 +1237,52 @@
       </w:r>
     </w:p>
     <w:p>
-      <w:r>
+      <w:pPr>
+        <w:rPr>
+          <w:rFonts w:ascii="Times New Roman" w:hAnsi="Times New Roman" w:cs="Times New Roman"/>
+        </w:rPr>
+      </w:pPr>
+      <w:r>
+        <w:rPr>
+          <w:rFonts w:ascii="Times New Roman" w:hAnsi="Times New Roman" w:cs="Times New Roman"/>
+        </w:rPr>
         <w:t xml:space="preserve">A distribution of the returns from the 1000 iterations of </w:t>
       </w:r>
       <w:proofErr w:type="spellStart"/>
       <w:r>
+        <w:rPr>
+          <w:rFonts w:ascii="Times New Roman" w:hAnsi="Times New Roman" w:cs="Times New Roman"/>
+        </w:rPr>
         <w:t>modeling</w:t>
       </w:r>
       <w:proofErr w:type="spellEnd"/>
       <w:r>
+        <w:rPr>
+          <w:rFonts w:ascii="Times New Roman" w:hAnsi="Times New Roman" w:cs="Times New Roman"/>
+        </w:rPr>
         <w:t xml:space="preserve"> is created for each stock during each macroeconomic cycle. This is done for testing to further understand how different models perform with different sector ETF’s rather than letting individual stock performance influence the results of the investigation.</w:t>
       </w:r>
     </w:p>
-    <w:p/>
-    <w:p>
-      <w:r>
-        <w:rPr>
+    <w:p>
+      <w:pPr>
+        <w:rPr>
+          <w:rFonts w:ascii="Times New Roman" w:hAnsi="Times New Roman" w:cs="Times New Roman"/>
+        </w:rPr>
+      </w:pPr>
+    </w:p>
+    <w:p>
+      <w:pPr>
+        <w:rPr>
+          <w:rFonts w:ascii="Times New Roman" w:hAnsi="Times New Roman" w:cs="Times New Roman"/>
+        </w:rPr>
+      </w:pPr>
+      <w:r>
+        <w:rPr>
+          <w:rFonts w:ascii="Times New Roman" w:hAnsi="Times New Roman" w:cs="Times New Roman"/>
           <w:noProof/>
         </w:rPr>
         <w:drawing>
-          <wp:inline distT="0" distB="0" distL="0" distR="0" wp14:anchorId="575C0C9A" wp14:editId="147AEBF5">
+          <wp:inline distT="0" distB="0" distL="0" distR="0" wp14:anchorId="575C0C9A" wp14:editId="59BA5140">
             <wp:extent cx="3612444" cy="2151216"/>
             <wp:effectExtent l="0" t="0" r="0" b="0"/>
             <wp:docPr id="1895357675" name="Picture 3" descr="A graph showing the growth of the stock market&#10;&#10;Description automatically generated"/>
@@ -950,75 +1324,111 @@
         </w:drawing>
       </w:r>
     </w:p>
-    <w:p/>
-    <w:p>
-      <w:pPr>
-        <w:rPr>
-          <w:i/>
-          <w:iCs/>
-        </w:rPr>
-      </w:pPr>
-      <w:r>
-        <w:rPr>
-          <w:i/>
-          <w:iCs/>
-        </w:rPr>
-        <w:t>Graph 1</w:t>
-      </w:r>
-      <w:r>
-        <w:rPr>
-          <w:i/>
-          <w:iCs/>
-        </w:rPr>
-        <w:t>: Distribution of XLV Healthcare Sector ETF during Trough</w:t>
-      </w:r>
-    </w:p>
-    <w:p>
-      <w:r>
-        <w:rPr>
-          <w:b/>
-          <w:bCs/>
+    <w:p>
+      <w:pPr>
+        <w:rPr>
+          <w:rFonts w:ascii="Times New Roman" w:hAnsi="Times New Roman" w:cs="Times New Roman"/>
+        </w:rPr>
+      </w:pPr>
+    </w:p>
+    <w:p>
+      <w:pPr>
+        <w:rPr>
+          <w:rFonts w:ascii="Times New Roman" w:hAnsi="Times New Roman" w:cs="Times New Roman"/>
+          <w:i/>
+          <w:iCs/>
+        </w:rPr>
+      </w:pPr>
+      <w:r>
+        <w:rPr>
+          <w:rFonts w:ascii="Times New Roman" w:hAnsi="Times New Roman" w:cs="Times New Roman"/>
+          <w:i/>
+          <w:iCs/>
+        </w:rPr>
+        <w:t>Graph 1: Distribution of XLV Healthcare Sector ETF during Trough</w:t>
+      </w:r>
+    </w:p>
+    <w:p>
+      <w:pPr>
+        <w:rPr>
+          <w:rFonts w:ascii="Times New Roman" w:hAnsi="Times New Roman" w:cs="Times New Roman"/>
+        </w:rPr>
+      </w:pPr>
+      <w:r>
+        <w:rPr>
+          <w:rFonts w:ascii="Times New Roman" w:hAnsi="Times New Roman" w:cs="Times New Roman"/>
+          <w:b/>
+          <w:bCs/>
+        </w:rPr>
+        <w:t>Results</w:t>
+      </w:r>
+    </w:p>
+    <w:p>
+      <w:pPr>
+        <w:rPr>
+          <w:rFonts w:ascii="Times New Roman" w:hAnsi="Times New Roman" w:cs="Times New Roman"/>
+          <w:b/>
+          <w:bCs/>
+        </w:rPr>
+      </w:pPr>
+    </w:p>
+    <w:p>
+      <w:pPr>
+        <w:rPr>
+          <w:rFonts w:ascii="Times New Roman" w:hAnsi="Times New Roman" w:cs="Times New Roman"/>
+          <w:u w:val="single"/>
+        </w:rPr>
+      </w:pPr>
+      <w:r>
+        <w:rPr>
+          <w:rFonts w:ascii="Times New Roman" w:hAnsi="Times New Roman" w:cs="Times New Roman"/>
+          <w:u w:val="single"/>
         </w:rPr>
         <w:lastRenderedPageBreak/>
-        <w:t>Results</w:t>
-      </w:r>
-    </w:p>
-    <w:p>
-      <w:pPr>
-        <w:rPr>
-          <w:b/>
-          <w:bCs/>
-        </w:rPr>
-      </w:pPr>
-    </w:p>
-    <w:p>
-      <w:pPr>
-        <w:rPr>
-          <w:u w:val="single"/>
-        </w:rPr>
-      </w:pPr>
-      <w:r>
-        <w:rPr>
-          <w:u w:val="single"/>
-        </w:rPr>
         <w:t>Base Model</w:t>
       </w:r>
     </w:p>
     <w:p>
-      <w:r>
+      <w:pPr>
+        <w:rPr>
+          <w:rFonts w:ascii="Times New Roman" w:hAnsi="Times New Roman" w:cs="Times New Roman"/>
+        </w:rPr>
+      </w:pPr>
+      <w:r>
+        <w:rPr>
+          <w:rFonts w:ascii="Times New Roman" w:hAnsi="Times New Roman" w:cs="Times New Roman"/>
+        </w:rPr>
         <w:t xml:space="preserve">20 day rolling average with a </w:t>
       </w:r>
       <w:r>
+        <w:rPr>
+          <w:rFonts w:ascii="Times New Roman" w:hAnsi="Times New Roman" w:cs="Times New Roman"/>
+        </w:rPr>
         <w:t>confidence interval of 0.95% (1.96 std)</w:t>
       </w:r>
       <w:r>
+        <w:rPr>
+          <w:rFonts w:ascii="Times New Roman" w:hAnsi="Times New Roman" w:cs="Times New Roman"/>
+        </w:rPr>
         <w:t xml:space="preserve"> above and below the rolling average</w:t>
       </w:r>
     </w:p>
-    <w:p/>
-    <w:p>
-      <w:r>
-        <w:rPr>
+    <w:p>
+      <w:pPr>
+        <w:rPr>
+          <w:rFonts w:ascii="Times New Roman" w:hAnsi="Times New Roman" w:cs="Times New Roman"/>
+        </w:rPr>
+      </w:pPr>
+    </w:p>
+    <w:p>
+      <w:pPr>
+        <w:rPr>
+          <w:rFonts w:ascii="Times New Roman" w:hAnsi="Times New Roman" w:cs="Times New Roman"/>
+        </w:rPr>
+      </w:pPr>
+      <w:r>
+        <w:rPr>
+          <w:rFonts w:ascii="Times New Roman" w:hAnsi="Times New Roman" w:cs="Times New Roman"/>
           <w:noProof/>
         </w:rPr>
         <w:drawing>
@@ -1064,16 +1474,24 @@
         </w:drawing>
       </w:r>
     </w:p>
-    <w:p/>
-    <w:p>
-      <w:pPr>
-        <w:rPr>
-          <w:i/>
-          <w:iCs/>
-        </w:rPr>
-      </w:pPr>
-      <w:r>
-        <w:rPr>
+    <w:p>
+      <w:pPr>
+        <w:rPr>
+          <w:rFonts w:ascii="Times New Roman" w:hAnsi="Times New Roman" w:cs="Times New Roman"/>
+        </w:rPr>
+      </w:pPr>
+    </w:p>
+    <w:p>
+      <w:pPr>
+        <w:rPr>
+          <w:rFonts w:ascii="Times New Roman" w:hAnsi="Times New Roman" w:cs="Times New Roman"/>
+          <w:i/>
+          <w:iCs/>
+        </w:rPr>
+      </w:pPr>
+      <w:r>
+        <w:rPr>
+          <w:rFonts w:ascii="Times New Roman" w:hAnsi="Times New Roman" w:cs="Times New Roman"/>
           <w:i/>
           <w:iCs/>
         </w:rPr>
@@ -1081,6 +1499,7 @@
       </w:r>
       <w:r>
         <w:rPr>
+          <w:rFonts w:ascii="Times New Roman" w:hAnsi="Times New Roman" w:cs="Times New Roman"/>
           <w:i/>
           <w:iCs/>
         </w:rPr>
@@ -1088,6 +1507,7 @@
       </w:r>
       <w:r>
         <w:rPr>
+          <w:rFonts w:ascii="Times New Roman" w:hAnsi="Times New Roman" w:cs="Times New Roman"/>
           <w:i/>
           <w:iCs/>
         </w:rPr>
@@ -1096,6 +1516,7 @@
       <w:proofErr w:type="spellStart"/>
       <w:r>
         <w:rPr>
+          <w:rFonts w:ascii="Times New Roman" w:hAnsi="Times New Roman" w:cs="Times New Roman"/>
           <w:i/>
           <w:iCs/>
         </w:rPr>
@@ -1104,6 +1525,7 @@
       <w:proofErr w:type="spellEnd"/>
       <w:r>
         <w:rPr>
+          <w:rFonts w:ascii="Times New Roman" w:hAnsi="Times New Roman" w:cs="Times New Roman"/>
           <w:i/>
           <w:iCs/>
         </w:rPr>
@@ -1113,46 +1535,76 @@
     <w:p>
       <w:pPr>
         <w:rPr>
-          <w:i/>
-          <w:iCs/>
-        </w:rPr>
-      </w:pPr>
-    </w:p>
-    <w:p/>
-    <w:p>
-      <w:pPr>
-        <w:rPr>
+          <w:rFonts w:ascii="Times New Roman" w:hAnsi="Times New Roman" w:cs="Times New Roman"/>
+          <w:i/>
+          <w:iCs/>
+        </w:rPr>
+      </w:pPr>
+    </w:p>
+    <w:p>
+      <w:pPr>
+        <w:rPr>
+          <w:rFonts w:ascii="Times New Roman" w:hAnsi="Times New Roman" w:cs="Times New Roman"/>
+        </w:rPr>
+      </w:pPr>
+    </w:p>
+    <w:p>
+      <w:pPr>
+        <w:rPr>
+          <w:rFonts w:ascii="Times New Roman" w:hAnsi="Times New Roman" w:cs="Times New Roman"/>
           <w:u w:val="single"/>
         </w:rPr>
       </w:pPr>
       <w:r>
         <w:rPr>
+          <w:rFonts w:ascii="Times New Roman" w:hAnsi="Times New Roman" w:cs="Times New Roman"/>
           <w:u w:val="single"/>
         </w:rPr>
         <w:t>Hyperparameter Optimization Bollinger Bands Model</w:t>
       </w:r>
     </w:p>
     <w:p>
-      <w:r>
+      <w:pPr>
+        <w:rPr>
+          <w:rFonts w:ascii="Times New Roman" w:hAnsi="Times New Roman" w:cs="Times New Roman"/>
+        </w:rPr>
+      </w:pPr>
+      <w:r>
+        <w:rPr>
+          <w:rFonts w:ascii="Times New Roman" w:hAnsi="Times New Roman" w:cs="Times New Roman"/>
+        </w:rPr>
         <w:t xml:space="preserve">A rolling window of </w:t>
       </w:r>
       <w:r>
+        <w:rPr>
+          <w:rFonts w:ascii="Times New Roman" w:hAnsi="Times New Roman" w:cs="Times New Roman"/>
+        </w:rPr>
         <w:t>15</w:t>
       </w:r>
       <w:r>
+        <w:rPr>
+          <w:rFonts w:ascii="Times New Roman" w:hAnsi="Times New Roman" w:cs="Times New Roman"/>
+        </w:rPr>
         <w:t xml:space="preserve"> with a confidence interval of 0.90 (1.640 std)</w:t>
       </w:r>
     </w:p>
     <w:p>
       <w:pPr>
         <w:rPr>
+          <w:rFonts w:ascii="Times New Roman" w:hAnsi="Times New Roman" w:cs="Times New Roman"/>
           <w:u w:val="single"/>
         </w:rPr>
       </w:pPr>
     </w:p>
     <w:p>
-      <w:r>
-        <w:rPr>
+      <w:pPr>
+        <w:rPr>
+          <w:rFonts w:ascii="Times New Roman" w:hAnsi="Times New Roman" w:cs="Times New Roman"/>
+        </w:rPr>
+      </w:pPr>
+      <w:r>
+        <w:rPr>
+          <w:rFonts w:ascii="Times New Roman" w:hAnsi="Times New Roman" w:cs="Times New Roman"/>
           <w:noProof/>
         </w:rPr>
         <w:drawing>
@@ -1201,20 +1653,23 @@
     <w:p>
       <w:pPr>
         <w:rPr>
-          <w:i/>
-          <w:iCs/>
-        </w:rPr>
-      </w:pPr>
-    </w:p>
-    <w:p>
-      <w:pPr>
-        <w:rPr>
-          <w:i/>
-          <w:iCs/>
-        </w:rPr>
-      </w:pPr>
-      <w:r>
-        <w:rPr>
+          <w:rFonts w:ascii="Times New Roman" w:hAnsi="Times New Roman" w:cs="Times New Roman"/>
+          <w:i/>
+          <w:iCs/>
+        </w:rPr>
+      </w:pPr>
+    </w:p>
+    <w:p>
+      <w:pPr>
+        <w:rPr>
+          <w:rFonts w:ascii="Times New Roman" w:hAnsi="Times New Roman" w:cs="Times New Roman"/>
+          <w:i/>
+          <w:iCs/>
+        </w:rPr>
+      </w:pPr>
+      <w:r>
+        <w:rPr>
+          <w:rFonts w:ascii="Times New Roman" w:hAnsi="Times New Roman" w:cs="Times New Roman"/>
           <w:i/>
           <w:iCs/>
         </w:rPr>
@@ -1222,6 +1677,7 @@
       </w:r>
       <w:r>
         <w:rPr>
+          <w:rFonts w:ascii="Times New Roman" w:hAnsi="Times New Roman" w:cs="Times New Roman"/>
           <w:i/>
           <w:iCs/>
         </w:rPr>
@@ -1229,6 +1685,7 @@
       </w:r>
       <w:r>
         <w:rPr>
+          <w:rFonts w:ascii="Times New Roman" w:hAnsi="Times New Roman" w:cs="Times New Roman"/>
           <w:i/>
           <w:iCs/>
         </w:rPr>
@@ -1236,6 +1693,7 @@
       </w:r>
       <w:r>
         <w:rPr>
+          <w:rFonts w:ascii="Times New Roman" w:hAnsi="Times New Roman" w:cs="Times New Roman"/>
           <w:i/>
           <w:iCs/>
         </w:rPr>
@@ -1243,6 +1701,7 @@
       </w:r>
       <w:r>
         <w:rPr>
+          <w:rFonts w:ascii="Times New Roman" w:hAnsi="Times New Roman" w:cs="Times New Roman"/>
           <w:i/>
           <w:iCs/>
         </w:rPr>
@@ -1252,51 +1711,73 @@
     <w:p>
       <w:pPr>
         <w:rPr>
-          <w:i/>
-          <w:iCs/>
-        </w:rPr>
-      </w:pPr>
-    </w:p>
-    <w:p>
-      <w:pPr>
-        <w:rPr>
-          <w:b/>
-          <w:bCs/>
-        </w:rPr>
-      </w:pPr>
-    </w:p>
-    <w:p>
-      <w:pPr>
-        <w:rPr>
-          <w:b/>
-          <w:bCs/>
-        </w:rPr>
-      </w:pPr>
-    </w:p>
-    <w:p>
-      <w:pPr>
-        <w:rPr>
-          <w:b/>
-          <w:bCs/>
-        </w:rPr>
-      </w:pPr>
-    </w:p>
-    <w:p>
-      <w:r>
-        <w:rPr>
-          <w:b/>
-          <w:bCs/>
+          <w:rFonts w:ascii="Times New Roman" w:hAnsi="Times New Roman" w:cs="Times New Roman"/>
+          <w:i/>
+          <w:iCs/>
+        </w:rPr>
+      </w:pPr>
+    </w:p>
+    <w:p>
+      <w:pPr>
+        <w:rPr>
+          <w:rFonts w:ascii="Times New Roman" w:hAnsi="Times New Roman" w:cs="Times New Roman"/>
+          <w:b/>
+          <w:bCs/>
+        </w:rPr>
+      </w:pPr>
+    </w:p>
+    <w:p>
+      <w:pPr>
+        <w:rPr>
+          <w:rFonts w:ascii="Times New Roman" w:hAnsi="Times New Roman" w:cs="Times New Roman"/>
+          <w:b/>
+          <w:bCs/>
+        </w:rPr>
+      </w:pPr>
+    </w:p>
+    <w:p>
+      <w:pPr>
+        <w:rPr>
+          <w:rFonts w:ascii="Times New Roman" w:hAnsi="Times New Roman" w:cs="Times New Roman"/>
+          <w:b/>
+          <w:bCs/>
+        </w:rPr>
+      </w:pPr>
+    </w:p>
+    <w:p>
+      <w:pPr>
+        <w:rPr>
+          <w:rFonts w:ascii="Times New Roman" w:hAnsi="Times New Roman" w:cs="Times New Roman"/>
+        </w:rPr>
+      </w:pPr>
+      <w:r>
+        <w:rPr>
+          <w:rFonts w:ascii="Times New Roman" w:hAnsi="Times New Roman" w:cs="Times New Roman"/>
+          <w:b/>
+          <w:bCs/>
+        </w:rPr>
+        <w:t>Price Investment Optimized Model</w:t>
+      </w:r>
+    </w:p>
+    <w:p>
+      <w:pPr>
+        <w:rPr>
+          <w:rFonts w:ascii="Times New Roman" w:hAnsi="Times New Roman" w:cs="Times New Roman"/>
+        </w:rPr>
+      </w:pPr>
+    </w:p>
+    <w:p>
+      <w:pPr>
+        <w:rPr>
+          <w:rFonts w:ascii="Times New Roman" w:hAnsi="Times New Roman" w:cs="Times New Roman"/>
+        </w:rPr>
+      </w:pPr>
+      <w:r>
+        <w:rPr>
+          <w:rFonts w:ascii="Times New Roman" w:hAnsi="Times New Roman" w:cs="Times New Roman"/>
+          <w:noProof/>
         </w:rPr>
         <w:lastRenderedPageBreak/>
-        <w:t>Price Investment Optimized Model</w:t>
-      </w:r>
-    </w:p>
-    <w:p/>
-    <w:p>
-      <w:r>
-        <w:rPr>
-          <w:noProof/>
-        </w:rPr>
         <w:drawing>
           <wp:inline distT="0" distB="0" distL="0" distR="0" wp14:anchorId="1D911A99" wp14:editId="185C4779">
             <wp:extent cx="5003800" cy="2476500"/>
@@ -1340,16 +1821,24 @@
         </w:drawing>
       </w:r>
     </w:p>
-    <w:p/>
-    <w:p>
-      <w:pPr>
-        <w:rPr>
-          <w:i/>
-          <w:iCs/>
-        </w:rPr>
-      </w:pPr>
-      <w:r>
-        <w:rPr>
+    <w:p>
+      <w:pPr>
+        <w:rPr>
+          <w:rFonts w:ascii="Times New Roman" w:hAnsi="Times New Roman" w:cs="Times New Roman"/>
+        </w:rPr>
+      </w:pPr>
+    </w:p>
+    <w:p>
+      <w:pPr>
+        <w:rPr>
+          <w:rFonts w:ascii="Times New Roman" w:hAnsi="Times New Roman" w:cs="Times New Roman"/>
+          <w:i/>
+          <w:iCs/>
+        </w:rPr>
+      </w:pPr>
+      <w:r>
+        <w:rPr>
+          <w:rFonts w:ascii="Times New Roman" w:hAnsi="Times New Roman" w:cs="Times New Roman"/>
           <w:i/>
           <w:iCs/>
         </w:rPr>
@@ -1357,6 +1846,7 @@
       </w:r>
       <w:r>
         <w:rPr>
+          <w:rFonts w:ascii="Times New Roman" w:hAnsi="Times New Roman" w:cs="Times New Roman"/>
           <w:i/>
           <w:iCs/>
         </w:rPr>
@@ -1366,20 +1856,23 @@
     <w:p>
       <w:pPr>
         <w:rPr>
-          <w:i/>
-          <w:iCs/>
-        </w:rPr>
-      </w:pPr>
-    </w:p>
-    <w:p>
-      <w:pPr>
-        <w:rPr>
-          <w:b/>
-          <w:bCs/>
-        </w:rPr>
-      </w:pPr>
-      <w:r>
-        <w:rPr>
+          <w:rFonts w:ascii="Times New Roman" w:hAnsi="Times New Roman" w:cs="Times New Roman"/>
+          <w:i/>
+          <w:iCs/>
+        </w:rPr>
+      </w:pPr>
+    </w:p>
+    <w:p>
+      <w:pPr>
+        <w:rPr>
+          <w:rFonts w:ascii="Times New Roman" w:hAnsi="Times New Roman" w:cs="Times New Roman"/>
+          <w:b/>
+          <w:bCs/>
+        </w:rPr>
+      </w:pPr>
+      <w:r>
+        <w:rPr>
+          <w:rFonts w:ascii="Times New Roman" w:hAnsi="Times New Roman" w:cs="Times New Roman"/>
           <w:b/>
           <w:bCs/>
         </w:rPr>
@@ -1388,6 +1881,7 @@
       <w:proofErr w:type="spellStart"/>
       <w:r>
         <w:rPr>
+          <w:rFonts w:ascii="Times New Roman" w:hAnsi="Times New Roman" w:cs="Times New Roman"/>
           <w:b/>
           <w:bCs/>
         </w:rPr>
@@ -1396,6 +1890,7 @@
       <w:proofErr w:type="spellEnd"/>
       <w:r>
         <w:rPr>
+          <w:rFonts w:ascii="Times New Roman" w:hAnsi="Times New Roman" w:cs="Times New Roman"/>
           <w:b/>
           <w:bCs/>
         </w:rPr>
@@ -1405,20 +1900,23 @@
     <w:p>
       <w:pPr>
         <w:rPr>
-          <w:b/>
-          <w:bCs/>
-        </w:rPr>
-      </w:pPr>
-    </w:p>
-    <w:p>
-      <w:pPr>
-        <w:rPr>
-          <w:b/>
-          <w:bCs/>
-        </w:rPr>
-      </w:pPr>
-      <w:r>
-        <w:rPr>
+          <w:rFonts w:ascii="Times New Roman" w:hAnsi="Times New Roman" w:cs="Times New Roman"/>
+          <w:b/>
+          <w:bCs/>
+        </w:rPr>
+      </w:pPr>
+    </w:p>
+    <w:p>
+      <w:pPr>
+        <w:rPr>
+          <w:rFonts w:ascii="Times New Roman" w:hAnsi="Times New Roman" w:cs="Times New Roman"/>
+          <w:b/>
+          <w:bCs/>
+        </w:rPr>
+      </w:pPr>
+      <w:r>
+        <w:rPr>
+          <w:rFonts w:ascii="Times New Roman" w:hAnsi="Times New Roman" w:cs="Times New Roman"/>
           <w:b/>
           <w:bCs/>
           <w:noProof/>
@@ -1469,20 +1967,23 @@
     <w:p>
       <w:pPr>
         <w:rPr>
-          <w:b/>
-          <w:bCs/>
-        </w:rPr>
-      </w:pPr>
-    </w:p>
-    <w:p>
-      <w:pPr>
-        <w:rPr>
-          <w:i/>
-          <w:iCs/>
-        </w:rPr>
-      </w:pPr>
-      <w:r>
-        <w:rPr>
+          <w:rFonts w:ascii="Times New Roman" w:hAnsi="Times New Roman" w:cs="Times New Roman"/>
+          <w:b/>
+          <w:bCs/>
+        </w:rPr>
+      </w:pPr>
+    </w:p>
+    <w:p>
+      <w:pPr>
+        <w:rPr>
+          <w:rFonts w:ascii="Times New Roman" w:hAnsi="Times New Roman" w:cs="Times New Roman"/>
+          <w:i/>
+          <w:iCs/>
+        </w:rPr>
+      </w:pPr>
+      <w:r>
+        <w:rPr>
+          <w:rFonts w:ascii="Times New Roman" w:hAnsi="Times New Roman" w:cs="Times New Roman"/>
           <w:i/>
           <w:iCs/>
         </w:rPr>
@@ -1490,22 +1991,17 @@
       </w:r>
       <w:r>
         <w:rPr>
-          <w:i/>
-          <w:iCs/>
-        </w:rPr>
-        <w:t>:</w:t>
-      </w:r>
-      <w:r>
-        <w:rPr>
-          <w:i/>
-          <w:iCs/>
-        </w:rPr>
-        <w:t xml:space="preserve"> Expected returns from hyperparameter optimization for price investment and parameters for buy/sell actions</w:t>
-      </w:r>
-    </w:p>
-    <w:p>
-      <w:pPr>
-        <w:rPr>
+          <w:rFonts w:ascii="Times New Roman" w:hAnsi="Times New Roman" w:cs="Times New Roman"/>
+          <w:i/>
+          <w:iCs/>
+        </w:rPr>
+        <w:t>: Expected returns from hyperparameter optimization for price investment and parameters for buy/sell actions</w:t>
+      </w:r>
+    </w:p>
+    <w:p>
+      <w:pPr>
+        <w:rPr>
+          <w:rFonts w:ascii="Times New Roman" w:hAnsi="Times New Roman" w:cs="Times New Roman"/>
           <w:u w:val="single"/>
         </w:rPr>
       </w:pPr>
@@ -1513,6 +2009,7 @@
     <w:p>
       <w:pPr>
         <w:rPr>
+          <w:rFonts w:ascii="Times New Roman" w:hAnsi="Times New Roman" w:cs="Times New Roman"/>
           <w:u w:val="single"/>
         </w:rPr>
       </w:pPr>
@@ -1520,6 +2017,7 @@
     <w:p>
       <w:pPr>
         <w:rPr>
+          <w:rFonts w:ascii="Times New Roman" w:hAnsi="Times New Roman" w:cs="Times New Roman"/>
           <w:u w:val="single"/>
         </w:rPr>
       </w:pPr>
@@ -1527,6 +2025,7 @@
     <w:p>
       <w:pPr>
         <w:rPr>
+          <w:rFonts w:ascii="Times New Roman" w:hAnsi="Times New Roman" w:cs="Times New Roman"/>
           <w:u w:val="single"/>
         </w:rPr>
       </w:pPr>
@@ -1534,6 +2033,7 @@
     <w:p>
       <w:pPr>
         <w:rPr>
+          <w:rFonts w:ascii="Times New Roman" w:hAnsi="Times New Roman" w:cs="Times New Roman"/>
           <w:u w:val="single"/>
         </w:rPr>
       </w:pPr>
@@ -1541,6 +2041,7 @@
     <w:p>
       <w:pPr>
         <w:rPr>
+          <w:rFonts w:ascii="Times New Roman" w:hAnsi="Times New Roman" w:cs="Times New Roman"/>
           <w:u w:val="single"/>
         </w:rPr>
       </w:pPr>
@@ -1548,6 +2049,7 @@
     <w:p>
       <w:pPr>
         <w:rPr>
+          <w:rFonts w:ascii="Times New Roman" w:hAnsi="Times New Roman" w:cs="Times New Roman"/>
           <w:u w:val="single"/>
         </w:rPr>
       </w:pPr>
@@ -1555,6 +2057,7 @@
     <w:p>
       <w:pPr>
         <w:rPr>
+          <w:rFonts w:ascii="Times New Roman" w:hAnsi="Times New Roman" w:cs="Times New Roman"/>
           <w:u w:val="single"/>
         </w:rPr>
       </w:pPr>
@@ -1562,22 +2065,24 @@
     <w:p>
       <w:pPr>
         <w:rPr>
-          <w:b/>
-          <w:bCs/>
-        </w:rPr>
-      </w:pPr>
-      <w:r>
-        <w:rPr>
-          <w:b/>
-          <w:bCs/>
-        </w:rPr>
-        <w:lastRenderedPageBreak/>
+          <w:rFonts w:ascii="Times New Roman" w:hAnsi="Times New Roman" w:cs="Times New Roman"/>
+          <w:b/>
+          <w:bCs/>
+        </w:rPr>
+      </w:pPr>
+      <w:r>
+        <w:rPr>
+          <w:rFonts w:ascii="Times New Roman" w:hAnsi="Times New Roman" w:cs="Times New Roman"/>
+          <w:b/>
+          <w:bCs/>
+        </w:rPr>
         <w:t>Initial Investment with Bollinger Band Investing</w:t>
       </w:r>
     </w:p>
     <w:p>
       <w:pPr>
         <w:rPr>
+          <w:rFonts w:ascii="Times New Roman" w:hAnsi="Times New Roman" w:cs="Times New Roman"/>
           <w:u w:val="single"/>
         </w:rPr>
       </w:pPr>
@@ -1585,14 +2090,17 @@
     <w:p>
       <w:pPr>
         <w:rPr>
+          <w:rFonts w:ascii="Times New Roman" w:hAnsi="Times New Roman" w:cs="Times New Roman"/>
           <w:u w:val="single"/>
         </w:rPr>
       </w:pPr>
       <w:r>
         <w:rPr>
+          <w:rFonts w:ascii="Times New Roman" w:hAnsi="Times New Roman" w:cs="Times New Roman"/>
           <w:noProof/>
           <w:u w:val="single"/>
         </w:rPr>
+        <w:lastRenderedPageBreak/>
         <w:drawing>
           <wp:inline distT="0" distB="0" distL="0" distR="0" wp14:anchorId="37CCDB3D" wp14:editId="05B62AA0">
             <wp:extent cx="5003800" cy="2692400"/>
@@ -1639,6 +2147,7 @@
     <w:p>
       <w:pPr>
         <w:rPr>
+          <w:rFonts w:ascii="Times New Roman" w:hAnsi="Times New Roman" w:cs="Times New Roman"/>
           <w:u w:val="single"/>
         </w:rPr>
       </w:pPr>
@@ -1646,12 +2155,14 @@
     <w:p>
       <w:pPr>
         <w:rPr>
-          <w:i/>
-          <w:iCs/>
-        </w:rPr>
-      </w:pPr>
-      <w:r>
-        <w:rPr>
+          <w:rFonts w:ascii="Times New Roman" w:hAnsi="Times New Roman" w:cs="Times New Roman"/>
+          <w:i/>
+          <w:iCs/>
+        </w:rPr>
+      </w:pPr>
+      <w:r>
+        <w:rPr>
+          <w:rFonts w:ascii="Times New Roman" w:hAnsi="Times New Roman" w:cs="Times New Roman"/>
           <w:i/>
           <w:iCs/>
         </w:rPr>
@@ -1659,6 +2170,7 @@
       </w:r>
       <w:r>
         <w:rPr>
+          <w:rFonts w:ascii="Times New Roman" w:hAnsi="Times New Roman" w:cs="Times New Roman"/>
           <w:i/>
           <w:iCs/>
           <w:u w:val="single"/>
@@ -1667,6 +2179,7 @@
       </w:r>
       <w:r>
         <w:rPr>
+          <w:rFonts w:ascii="Times New Roman" w:hAnsi="Times New Roman" w:cs="Times New Roman"/>
           <w:i/>
           <w:iCs/>
         </w:rPr>
@@ -1676,28 +2189,32 @@
     <w:p>
       <w:pPr>
         <w:rPr>
-          <w:i/>
-          <w:iCs/>
-        </w:rPr>
-      </w:pPr>
-    </w:p>
-    <w:p>
-      <w:pPr>
-        <w:rPr>
-          <w:i/>
-          <w:iCs/>
-        </w:rPr>
-      </w:pPr>
-    </w:p>
-    <w:p>
-      <w:pPr>
-        <w:rPr>
-          <w:i/>
-          <w:iCs/>
-        </w:rPr>
-      </w:pPr>
-      <w:r>
-        <w:rPr>
+          <w:rFonts w:ascii="Times New Roman" w:hAnsi="Times New Roman" w:cs="Times New Roman"/>
+          <w:i/>
+          <w:iCs/>
+        </w:rPr>
+      </w:pPr>
+    </w:p>
+    <w:p>
+      <w:pPr>
+        <w:rPr>
+          <w:rFonts w:ascii="Times New Roman" w:hAnsi="Times New Roman" w:cs="Times New Roman"/>
+          <w:i/>
+          <w:iCs/>
+        </w:rPr>
+      </w:pPr>
+    </w:p>
+    <w:p>
+      <w:pPr>
+        <w:rPr>
+          <w:rFonts w:ascii="Times New Roman" w:hAnsi="Times New Roman" w:cs="Times New Roman"/>
+          <w:i/>
+          <w:iCs/>
+        </w:rPr>
+      </w:pPr>
+      <w:r>
+        <w:rPr>
+          <w:rFonts w:ascii="Times New Roman" w:hAnsi="Times New Roman" w:cs="Times New Roman"/>
           <w:i/>
           <w:iCs/>
           <w:noProof/>
@@ -1748,48 +2265,31 @@
     <w:p>
       <w:pPr>
         <w:rPr>
-          <w:i/>
-          <w:iCs/>
-        </w:rPr>
-      </w:pPr>
-    </w:p>
-    <w:p>
-      <w:pPr>
-        <w:rPr>
-          <w:i/>
-          <w:iCs/>
-        </w:rPr>
-      </w:pPr>
-      <w:r>
-        <w:rPr>
-          <w:i/>
-          <w:iCs/>
-        </w:rPr>
-        <w:t>Graph</w:t>
-      </w:r>
-      <w:r>
-        <w:rPr>
-          <w:i/>
-          <w:iCs/>
-        </w:rPr>
-        <w:t xml:space="preserve"> </w:t>
-      </w:r>
-      <w:r>
-        <w:rPr>
-          <w:i/>
-          <w:iCs/>
-        </w:rPr>
-        <w:t>1</w:t>
-      </w:r>
-      <w:r>
-        <w:rPr>
-          <w:i/>
-          <w:iCs/>
-        </w:rPr>
-        <w:t>:</w:t>
-      </w:r>
-      <w:r>
-        <w:rPr>
+          <w:rFonts w:ascii="Times New Roman" w:hAnsi="Times New Roman" w:cs="Times New Roman"/>
+          <w:i/>
+          <w:iCs/>
+        </w:rPr>
+      </w:pPr>
+    </w:p>
+    <w:p>
+      <w:pPr>
+        <w:rPr>
+          <w:rFonts w:ascii="Times New Roman" w:hAnsi="Times New Roman" w:cs="Times New Roman"/>
+          <w:i/>
+          <w:iCs/>
+        </w:rPr>
+      </w:pPr>
+      <w:r>
+        <w:rPr>
+          <w:rFonts w:ascii="Times New Roman" w:hAnsi="Times New Roman" w:cs="Times New Roman"/>
+          <w:i/>
+          <w:iCs/>
+        </w:rPr>
+        <w:t>Graph 1:</w:t>
+      </w:r>
+      <w:r>
+        <w:rPr>
+          <w:rFonts w:ascii="Times New Roman" w:hAnsi="Times New Roman" w:cs="Times New Roman"/>
           <w:i/>
           <w:iCs/>
         </w:rPr>
@@ -1797,6 +2297,7 @@
       </w:r>
       <w:r>
         <w:rPr>
+          <w:rFonts w:ascii="Times New Roman" w:hAnsi="Times New Roman" w:cs="Times New Roman"/>
           <w:i/>
           <w:iCs/>
         </w:rPr>
@@ -1806,6 +2307,7 @@
     <w:p>
       <w:pPr>
         <w:rPr>
+          <w:rFonts w:ascii="Times New Roman" w:hAnsi="Times New Roman" w:cs="Times New Roman"/>
           <w:u w:val="single"/>
         </w:rPr>
       </w:pPr>
@@ -1813,6 +2315,7 @@
     <w:p>
       <w:pPr>
         <w:rPr>
+          <w:rFonts w:ascii="Times New Roman" w:hAnsi="Times New Roman" w:cs="Times New Roman"/>
           <w:u w:val="single"/>
         </w:rPr>
       </w:pPr>
@@ -1820,6 +2323,7 @@
     <w:p>
       <w:pPr>
         <w:rPr>
+          <w:rFonts w:ascii="Times New Roman" w:hAnsi="Times New Roman" w:cs="Times New Roman"/>
           <w:u w:val="single"/>
         </w:rPr>
       </w:pPr>
@@ -1827,55 +2331,96 @@
     <w:p>
       <w:pPr>
         <w:rPr>
+          <w:rFonts w:ascii="Times New Roman" w:hAnsi="Times New Roman" w:cs="Times New Roman"/>
           <w:u w:val="single"/>
         </w:rPr>
       </w:pPr>
     </w:p>
     <w:p>
-      <w:r>
+      <w:pPr>
+        <w:rPr>
+          <w:rFonts w:ascii="Times New Roman" w:hAnsi="Times New Roman" w:cs="Times New Roman"/>
+        </w:rPr>
+      </w:pPr>
+      <w:r>
+        <w:rPr>
+          <w:rFonts w:ascii="Times New Roman" w:hAnsi="Times New Roman" w:cs="Times New Roman"/>
+        </w:rPr>
         <w:lastRenderedPageBreak/>
         <w:t xml:space="preserve">There is an inverse exponential relationship between </w:t>
       </w:r>
       <w:r>
+        <w:rPr>
+          <w:rFonts w:ascii="Times New Roman" w:hAnsi="Times New Roman" w:cs="Times New Roman"/>
+        </w:rPr>
         <w:t>return and the percentage of cash given to initial investments. Meaning that the Bollinger Bands perform the best when there is no initial investment suggesting that it does well when volatility is highest.</w:t>
       </w:r>
     </w:p>
     <w:p>
       <w:pPr>
         <w:rPr>
+          <w:rFonts w:ascii="Times New Roman" w:hAnsi="Times New Roman" w:cs="Times New Roman"/>
           <w:u w:val="single"/>
         </w:rPr>
       </w:pPr>
     </w:p>
-    <w:p/>
-    <w:p/>
-    <w:p/>
-    <w:p/>
-    <w:p>
-      <w:pPr>
-        <w:rPr>
-          <w:b/>
-          <w:bCs/>
-        </w:rPr>
-      </w:pPr>
-    </w:p>
-    <w:p>
-      <w:pPr>
-        <w:rPr>
-          <w:b/>
-          <w:bCs/>
-        </w:rPr>
-      </w:pPr>
-    </w:p>
-    <w:p>
-      <w:pPr>
-        <w:rPr>
-          <w:b/>
-          <w:bCs/>
-        </w:rPr>
-      </w:pPr>
-      <w:r>
-        <w:rPr>
+    <w:p>
+      <w:pPr>
+        <w:rPr>
+          <w:rFonts w:ascii="Times New Roman" w:hAnsi="Times New Roman" w:cs="Times New Roman"/>
+        </w:rPr>
+      </w:pPr>
+    </w:p>
+    <w:p>
+      <w:pPr>
+        <w:rPr>
+          <w:rFonts w:ascii="Times New Roman" w:hAnsi="Times New Roman" w:cs="Times New Roman"/>
+        </w:rPr>
+      </w:pPr>
+    </w:p>
+    <w:p>
+      <w:pPr>
+        <w:rPr>
+          <w:rFonts w:ascii="Times New Roman" w:hAnsi="Times New Roman" w:cs="Times New Roman"/>
+        </w:rPr>
+      </w:pPr>
+    </w:p>
+    <w:p>
+      <w:pPr>
+        <w:rPr>
+          <w:rFonts w:ascii="Times New Roman" w:hAnsi="Times New Roman" w:cs="Times New Roman"/>
+        </w:rPr>
+      </w:pPr>
+    </w:p>
+    <w:p>
+      <w:pPr>
+        <w:rPr>
+          <w:rFonts w:ascii="Times New Roman" w:hAnsi="Times New Roman" w:cs="Times New Roman"/>
+          <w:b/>
+          <w:bCs/>
+        </w:rPr>
+      </w:pPr>
+    </w:p>
+    <w:p>
+      <w:pPr>
+        <w:rPr>
+          <w:rFonts w:ascii="Times New Roman" w:hAnsi="Times New Roman" w:cs="Times New Roman"/>
+          <w:b/>
+          <w:bCs/>
+        </w:rPr>
+      </w:pPr>
+    </w:p>
+    <w:p>
+      <w:pPr>
+        <w:rPr>
+          <w:rFonts w:ascii="Times New Roman" w:hAnsi="Times New Roman" w:cs="Times New Roman"/>
+          <w:b/>
+          <w:bCs/>
+        </w:rPr>
+      </w:pPr>
+      <w:r>
+        <w:rPr>
+          <w:rFonts w:ascii="Times New Roman" w:hAnsi="Times New Roman" w:cs="Times New Roman"/>
           <w:b/>
           <w:bCs/>
         </w:rPr>
@@ -1885,12 +2430,14 @@
     <w:p>
       <w:pPr>
         <w:rPr>
-          <w:b/>
-          <w:bCs/>
-        </w:rPr>
-      </w:pPr>
-      <w:r>
-        <w:rPr>
+          <w:rFonts w:ascii="Times New Roman" w:hAnsi="Times New Roman" w:cs="Times New Roman"/>
+          <w:b/>
+          <w:bCs/>
+        </w:rPr>
+      </w:pPr>
+      <w:r>
+        <w:rPr>
+          <w:rFonts w:ascii="Times New Roman" w:hAnsi="Times New Roman" w:cs="Times New Roman"/>
           <w:b/>
           <w:bCs/>
           <w:noProof/>
@@ -1938,7 +2485,13 @@
         </w:drawing>
       </w:r>
     </w:p>
-    <w:p/>
+    <w:p>
+      <w:pPr>
+        <w:rPr>
+          <w:rFonts w:ascii="Times New Roman" w:hAnsi="Times New Roman" w:cs="Times New Roman"/>
+        </w:rPr>
+      </w:pPr>
+    </w:p>
     <w:sectPr>
       <w:pgSz w:w="11906" w:h="16838"/>
       <w:pgMar w:top="1440" w:right="1440" w:bottom="1440" w:left="1440" w:header="708" w:footer="708" w:gutter="0"/>

</xml_diff>